<commit_message>
WIP on generating bullets
</commit_message>
<xml_diff>
--- a/src/main/resources/docs/Case Summary Template.docx
+++ b/src/main/resources/docs/Case Summary Template.docx
@@ -2,6 +2,32 @@
 <file path=word/document.xml><?xml version="1.0" encoding="utf-8"?>
 <w:document xmlns:wpc="http://schemas.microsoft.com/office/word/2010/wordprocessingCanvas" xmlns:mc="http://schemas.openxmlformats.org/markup-compatibility/2006" xmlns:o="urn:schemas-microsoft-com:office:office" xmlns:r="http://schemas.openxmlformats.org/officeDocument/2006/relationships" xmlns:m="http://schemas.openxmlformats.org/officeDocument/2006/math" xmlns:v="urn:schemas-microsoft-com:vml" xmlns:wp14="http://schemas.microsoft.com/office/word/2010/wordprocessingDrawing" xmlns:wp="http://schemas.openxmlformats.org/drawingml/2006/wordprocessingDrawing" xmlns:w10="urn:schemas-microsoft-com:office:word" xmlns:w="http://schemas.openxmlformats.org/wordprocessingml/2006/main" xmlns:w14="http://schemas.microsoft.com/office/word/2010/wordml" xmlns:wpg="http://schemas.microsoft.com/office/word/2010/wordprocessingGroup" xmlns:wpi="http://schemas.microsoft.com/office/word/2010/wordprocessingInk" xmlns:wne="http://schemas.microsoft.com/office/word/2006/wordml" xmlns:wps="http://schemas.microsoft.com/office/word/2010/wordprocessingShape" mc:Ignorable="w14 wp14">
   <w:body>
+    <w:p>
+      <w:pPr>
+        <w:pStyle w:val="ListParagraph"/>
+        <w:numPr>
+          <w:ilvl w:val="0"/>
+          <w:numId w:val="1"/>
+        </w:numPr>
+      </w:pPr>
+      <w:r>
+        <w:t>Bullet 1</w:t>
+      </w:r>
+    </w:p>
+    <w:p>
+      <w:pPr>
+        <w:pStyle w:val="ListParagraph"/>
+        <w:numPr>
+          <w:ilvl w:val="0"/>
+          <w:numId w:val="1"/>
+        </w:numPr>
+      </w:pPr>
+      <w:r>
+        <w:t>Bullet 2</w:t>
+      </w:r>
+      <w:bookmarkStart w:id="0" w:name="_GoBack"/>
+      <w:bookmarkEnd w:id="0"/>
+    </w:p>
     <w:p>
       <w:pPr>
         <w:pStyle w:val="Heading1"/>
@@ -80,8 +106,6 @@
             <w:r>
               <w:t>TYPE</w:t>
             </w:r>
-            <w:bookmarkStart w:id="0" w:name="_GoBack"/>
-            <w:bookmarkEnd w:id="0"/>
           </w:p>
         </w:tc>
         <w:tc>
@@ -89,11 +113,9 @@
             <w:tcW w:w="6440" w:type="dxa"/>
           </w:tcPr>
           <w:p>
-            <w:proofErr w:type="spellStart"/>
             <w:r>
               <w:t>AccumulatedOverTime</w:t>
             </w:r>
-            <w:proofErr w:type="spellEnd"/>
           </w:p>
         </w:tc>
       </w:tr>
@@ -460,11 +482,9 @@
       </w:r>
     </w:p>
     <w:p>
-      <w:proofErr w:type="spellStart"/>
       <w:r>
         <w:t>ReasonableHypothesis</w:t>
       </w:r>
-      <w:proofErr w:type="spellEnd"/>
     </w:p>
     <w:p>
       <w:pPr>
@@ -550,6 +570,127 @@
     </w:sectPr>
   </w:body>
 </w:document>
+</file>
+
+<file path=word/numbering.xml><?xml version="1.0" encoding="utf-8"?>
+<w:numbering xmlns:wpc="http://schemas.microsoft.com/office/word/2010/wordprocessingCanvas" xmlns:mc="http://schemas.openxmlformats.org/markup-compatibility/2006" xmlns:o="urn:schemas-microsoft-com:office:office" xmlns:r="http://schemas.openxmlformats.org/officeDocument/2006/relationships" xmlns:m="http://schemas.openxmlformats.org/officeDocument/2006/math" xmlns:v="urn:schemas-microsoft-com:vml" xmlns:wp14="http://schemas.microsoft.com/office/word/2010/wordprocessingDrawing" xmlns:wp="http://schemas.openxmlformats.org/drawingml/2006/wordprocessingDrawing" xmlns:w10="urn:schemas-microsoft-com:office:word" xmlns:w="http://schemas.openxmlformats.org/wordprocessingml/2006/main" xmlns:w14="http://schemas.microsoft.com/office/word/2010/wordml" xmlns:wpg="http://schemas.microsoft.com/office/word/2010/wordprocessingGroup" xmlns:wpi="http://schemas.microsoft.com/office/word/2010/wordprocessingInk" xmlns:wne="http://schemas.microsoft.com/office/word/2006/wordml" xmlns:wps="http://schemas.microsoft.com/office/word/2010/wordprocessingShape" mc:Ignorable="w14 wp14">
+  <w:abstractNum w:abstractNumId="0">
+    <w:nsid w:val="32C866D2"/>
+    <w:multiLevelType w:val="hybridMultilevel"/>
+    <w:tmpl w:val="8C4E340A"/>
+    <w:lvl w:ilvl="0" w:tplc="0C090001">
+      <w:start w:val="1"/>
+      <w:numFmt w:val="bullet"/>
+      <w:lvlText w:val=""/>
+      <w:lvlJc w:val="left"/>
+      <w:pPr>
+        <w:ind w:left="720" w:hanging="360"/>
+      </w:pPr>
+      <w:rPr>
+        <w:rFonts w:ascii="Symbol" w:hAnsi="Symbol" w:hint="default"/>
+      </w:rPr>
+    </w:lvl>
+    <w:lvl w:ilvl="1" w:tplc="0C090003" w:tentative="1">
+      <w:start w:val="1"/>
+      <w:numFmt w:val="bullet"/>
+      <w:lvlText w:val="o"/>
+      <w:lvlJc w:val="left"/>
+      <w:pPr>
+        <w:ind w:left="1440" w:hanging="360"/>
+      </w:pPr>
+      <w:rPr>
+        <w:rFonts w:ascii="Courier New" w:hAnsi="Courier New" w:cs="Courier New" w:hint="default"/>
+      </w:rPr>
+    </w:lvl>
+    <w:lvl w:ilvl="2" w:tplc="0C090005" w:tentative="1">
+      <w:start w:val="1"/>
+      <w:numFmt w:val="bullet"/>
+      <w:lvlText w:val=""/>
+      <w:lvlJc w:val="left"/>
+      <w:pPr>
+        <w:ind w:left="2160" w:hanging="360"/>
+      </w:pPr>
+      <w:rPr>
+        <w:rFonts w:ascii="Wingdings" w:hAnsi="Wingdings" w:hint="default"/>
+      </w:rPr>
+    </w:lvl>
+    <w:lvl w:ilvl="3" w:tplc="0C090001" w:tentative="1">
+      <w:start w:val="1"/>
+      <w:numFmt w:val="bullet"/>
+      <w:lvlText w:val=""/>
+      <w:lvlJc w:val="left"/>
+      <w:pPr>
+        <w:ind w:left="2880" w:hanging="360"/>
+      </w:pPr>
+      <w:rPr>
+        <w:rFonts w:ascii="Symbol" w:hAnsi="Symbol" w:hint="default"/>
+      </w:rPr>
+    </w:lvl>
+    <w:lvl w:ilvl="4" w:tplc="0C090003" w:tentative="1">
+      <w:start w:val="1"/>
+      <w:numFmt w:val="bullet"/>
+      <w:lvlText w:val="o"/>
+      <w:lvlJc w:val="left"/>
+      <w:pPr>
+        <w:ind w:left="3600" w:hanging="360"/>
+      </w:pPr>
+      <w:rPr>
+        <w:rFonts w:ascii="Courier New" w:hAnsi="Courier New" w:cs="Courier New" w:hint="default"/>
+      </w:rPr>
+    </w:lvl>
+    <w:lvl w:ilvl="5" w:tplc="0C090005" w:tentative="1">
+      <w:start w:val="1"/>
+      <w:numFmt w:val="bullet"/>
+      <w:lvlText w:val=""/>
+      <w:lvlJc w:val="left"/>
+      <w:pPr>
+        <w:ind w:left="4320" w:hanging="360"/>
+      </w:pPr>
+      <w:rPr>
+        <w:rFonts w:ascii="Wingdings" w:hAnsi="Wingdings" w:hint="default"/>
+      </w:rPr>
+    </w:lvl>
+    <w:lvl w:ilvl="6" w:tplc="0C090001" w:tentative="1">
+      <w:start w:val="1"/>
+      <w:numFmt w:val="bullet"/>
+      <w:lvlText w:val=""/>
+      <w:lvlJc w:val="left"/>
+      <w:pPr>
+        <w:ind w:left="5040" w:hanging="360"/>
+      </w:pPr>
+      <w:rPr>
+        <w:rFonts w:ascii="Symbol" w:hAnsi="Symbol" w:hint="default"/>
+      </w:rPr>
+    </w:lvl>
+    <w:lvl w:ilvl="7" w:tplc="0C090003" w:tentative="1">
+      <w:start w:val="1"/>
+      <w:numFmt w:val="bullet"/>
+      <w:lvlText w:val="o"/>
+      <w:lvlJc w:val="left"/>
+      <w:pPr>
+        <w:ind w:left="5760" w:hanging="360"/>
+      </w:pPr>
+      <w:rPr>
+        <w:rFonts w:ascii="Courier New" w:hAnsi="Courier New" w:cs="Courier New" w:hint="default"/>
+      </w:rPr>
+    </w:lvl>
+    <w:lvl w:ilvl="8" w:tplc="0C090005" w:tentative="1">
+      <w:start w:val="1"/>
+      <w:numFmt w:val="bullet"/>
+      <w:lvlText w:val=""/>
+      <w:lvlJc w:val="left"/>
+      <w:pPr>
+        <w:ind w:left="6480" w:hanging="360"/>
+      </w:pPr>
+      <w:rPr>
+        <w:rFonts w:ascii="Wingdings" w:hAnsi="Wingdings" w:hint="default"/>
+      </w:rPr>
+    </w:lvl>
+  </w:abstractNum>
+  <w:num w:numId="1">
+    <w:abstractNumId w:val="0"/>
+  </w:num>
+</w:numbering>
 </file>
 
 <file path=word/styles.xml><?xml version="1.0" encoding="utf-8"?>
@@ -935,6 +1076,17 @@
       <w:rFonts w:ascii="Segoe UI" w:hAnsi="Segoe UI" w:cs="Segoe UI"/>
       <w:b/>
     </w:rPr>
+  </w:style>
+  <w:style w:type="paragraph" w:styleId="ListParagraph">
+    <w:name w:val="List Paragraph"/>
+    <w:basedOn w:val="Normal"/>
+    <w:uiPriority w:val="34"/>
+    <w:qFormat/>
+    <w:rsid w:val="00FE3266"/>
+    <w:pPr>
+      <w:ind w:left="720"/>
+      <w:contextualSpacing/>
+    </w:pPr>
   </w:style>
 </w:styles>
 </file>

</xml_diff>

<commit_message>
Added operation summary in bullet form
</commit_message>
<xml_diff>
--- a/src/main/resources/docs/Case Summary Template.docx
+++ b/src/main/resources/docs/Case Summary Template.docx
@@ -2,32 +2,6 @@
 <file path=word/document.xml><?xml version="1.0" encoding="utf-8"?>
 <w:document xmlns:wpc="http://schemas.microsoft.com/office/word/2010/wordprocessingCanvas" xmlns:mc="http://schemas.openxmlformats.org/markup-compatibility/2006" xmlns:o="urn:schemas-microsoft-com:office:office" xmlns:r="http://schemas.openxmlformats.org/officeDocument/2006/relationships" xmlns:m="http://schemas.openxmlformats.org/officeDocument/2006/math" xmlns:v="urn:schemas-microsoft-com:vml" xmlns:wp14="http://schemas.microsoft.com/office/word/2010/wordprocessingDrawing" xmlns:wp="http://schemas.openxmlformats.org/drawingml/2006/wordprocessingDrawing" xmlns:w10="urn:schemas-microsoft-com:office:word" xmlns:w="http://schemas.openxmlformats.org/wordprocessingml/2006/main" xmlns:w14="http://schemas.microsoft.com/office/word/2010/wordml" xmlns:wpg="http://schemas.microsoft.com/office/word/2010/wordprocessingGroup" xmlns:wpi="http://schemas.microsoft.com/office/word/2010/wordprocessingInk" xmlns:wne="http://schemas.microsoft.com/office/word/2006/wordml" xmlns:wps="http://schemas.microsoft.com/office/word/2010/wordprocessingShape" mc:Ignorable="w14 wp14">
   <w:body>
-    <w:p>
-      <w:pPr>
-        <w:pStyle w:val="ListParagraph"/>
-        <w:numPr>
-          <w:ilvl w:val="0"/>
-          <w:numId w:val="1"/>
-        </w:numPr>
-      </w:pPr>
-      <w:r>
-        <w:t>Bullet 1</w:t>
-      </w:r>
-    </w:p>
-    <w:p>
-      <w:pPr>
-        <w:pStyle w:val="ListParagraph"/>
-        <w:numPr>
-          <w:ilvl w:val="0"/>
-          <w:numId w:val="1"/>
-        </w:numPr>
-      </w:pPr>
-      <w:r>
-        <w:t>Bullet 2</w:t>
-      </w:r>
-      <w:bookmarkStart w:id="0" w:name="_GoBack"/>
-      <w:bookmarkEnd w:id="0"/>
-    </w:p>
     <w:p>
       <w:pPr>
         <w:pStyle w:val="Heading1"/>
@@ -526,6 +500,63 @@
     </w:p>
     <w:p/>
     <w:p>
+      <w:r>
+        <w:t>These bullets exist to assist with the creation of the XWPFNumbering object in the generated case summary.</w:t>
+      </w:r>
+    </w:p>
+    <w:p>
+      <w:pPr>
+        <w:pStyle w:val="ListParagraph"/>
+        <w:numPr>
+          <w:ilvl w:val="0"/>
+          <w:numId w:val="2"/>
+        </w:numPr>
+      </w:pPr>
+      <w:r>
+        <w:t>Bullet 1</w:t>
+      </w:r>
+    </w:p>
+    <w:p>
+      <w:pPr>
+        <w:pStyle w:val="ListParagraph"/>
+        <w:numPr>
+          <w:ilvl w:val="0"/>
+          <w:numId w:val="2"/>
+        </w:numPr>
+      </w:pPr>
+      <w:r>
+        <w:t>Bullet 2</w:t>
+      </w:r>
+    </w:p>
+    <w:p/>
+    <w:p>
+      <w:pPr>
+        <w:pStyle w:val="ListParagraph"/>
+        <w:numPr>
+          <w:ilvl w:val="0"/>
+          <w:numId w:val="3"/>
+        </w:numPr>
+      </w:pPr>
+      <w:r>
+        <w:t>Item 1</w:t>
+      </w:r>
+    </w:p>
+    <w:p>
+      <w:pPr>
+        <w:pStyle w:val="ListParagraph"/>
+        <w:numPr>
+          <w:ilvl w:val="0"/>
+          <w:numId w:val="3"/>
+        </w:numPr>
+      </w:pPr>
+      <w:r>
+        <w:t>Item 2</w:t>
+      </w:r>
+      <w:bookmarkStart w:id="0" w:name="_GoBack"/>
+      <w:bookmarkEnd w:id="0"/>
+    </w:p>
+    <w:p/>
+    <w:p>
       <w:pPr>
         <w:sectPr>
           <w:pgSz w:w="11906" w:h="16838"/>
@@ -561,6 +592,7 @@
         <w:t>CHART B</w:t>
       </w:r>
     </w:p>
+    <w:p/>
     <w:p/>
     <w:sectPr>
       <w:pgSz w:w="16838" w:h="11906" w:orient="landscape"/>
@@ -575,6 +607,119 @@
 <file path=word/numbering.xml><?xml version="1.0" encoding="utf-8"?>
 <w:numbering xmlns:wpc="http://schemas.microsoft.com/office/word/2010/wordprocessingCanvas" xmlns:mc="http://schemas.openxmlformats.org/markup-compatibility/2006" xmlns:o="urn:schemas-microsoft-com:office:office" xmlns:r="http://schemas.openxmlformats.org/officeDocument/2006/relationships" xmlns:m="http://schemas.openxmlformats.org/officeDocument/2006/math" xmlns:v="urn:schemas-microsoft-com:vml" xmlns:wp14="http://schemas.microsoft.com/office/word/2010/wordprocessingDrawing" xmlns:wp="http://schemas.openxmlformats.org/drawingml/2006/wordprocessingDrawing" xmlns:w10="urn:schemas-microsoft-com:office:word" xmlns:w="http://schemas.openxmlformats.org/wordprocessingml/2006/main" xmlns:w14="http://schemas.microsoft.com/office/word/2010/wordml" xmlns:wpg="http://schemas.microsoft.com/office/word/2010/wordprocessingGroup" xmlns:wpi="http://schemas.microsoft.com/office/word/2010/wordprocessingInk" xmlns:wne="http://schemas.microsoft.com/office/word/2006/wordml" xmlns:wps="http://schemas.microsoft.com/office/word/2010/wordprocessingShape" mc:Ignorable="w14 wp14">
   <w:abstractNum w:abstractNumId="0">
+    <w:nsid w:val="0B9A3ABD"/>
+    <w:multiLevelType w:val="hybridMultilevel"/>
+    <w:tmpl w:val="624C98BA"/>
+    <w:lvl w:ilvl="0" w:tplc="0C090001">
+      <w:start w:val="1"/>
+      <w:numFmt w:val="bullet"/>
+      <w:lvlText w:val=""/>
+      <w:lvlJc w:val="left"/>
+      <w:pPr>
+        <w:ind w:left="720" w:hanging="360"/>
+      </w:pPr>
+      <w:rPr>
+        <w:rFonts w:ascii="Symbol" w:hAnsi="Symbol" w:hint="default"/>
+      </w:rPr>
+    </w:lvl>
+    <w:lvl w:ilvl="1" w:tplc="0C090003" w:tentative="1">
+      <w:start w:val="1"/>
+      <w:numFmt w:val="bullet"/>
+      <w:lvlText w:val="o"/>
+      <w:lvlJc w:val="left"/>
+      <w:pPr>
+        <w:ind w:left="1440" w:hanging="360"/>
+      </w:pPr>
+      <w:rPr>
+        <w:rFonts w:ascii="Courier New" w:hAnsi="Courier New" w:cs="Courier New" w:hint="default"/>
+      </w:rPr>
+    </w:lvl>
+    <w:lvl w:ilvl="2" w:tplc="0C090005" w:tentative="1">
+      <w:start w:val="1"/>
+      <w:numFmt w:val="bullet"/>
+      <w:lvlText w:val=""/>
+      <w:lvlJc w:val="left"/>
+      <w:pPr>
+        <w:ind w:left="2160" w:hanging="360"/>
+      </w:pPr>
+      <w:rPr>
+        <w:rFonts w:ascii="Wingdings" w:hAnsi="Wingdings" w:hint="default"/>
+      </w:rPr>
+    </w:lvl>
+    <w:lvl w:ilvl="3" w:tplc="0C090001" w:tentative="1">
+      <w:start w:val="1"/>
+      <w:numFmt w:val="bullet"/>
+      <w:lvlText w:val=""/>
+      <w:lvlJc w:val="left"/>
+      <w:pPr>
+        <w:ind w:left="2880" w:hanging="360"/>
+      </w:pPr>
+      <w:rPr>
+        <w:rFonts w:ascii="Symbol" w:hAnsi="Symbol" w:hint="default"/>
+      </w:rPr>
+    </w:lvl>
+    <w:lvl w:ilvl="4" w:tplc="0C090003" w:tentative="1">
+      <w:start w:val="1"/>
+      <w:numFmt w:val="bullet"/>
+      <w:lvlText w:val="o"/>
+      <w:lvlJc w:val="left"/>
+      <w:pPr>
+        <w:ind w:left="3600" w:hanging="360"/>
+      </w:pPr>
+      <w:rPr>
+        <w:rFonts w:ascii="Courier New" w:hAnsi="Courier New" w:cs="Courier New" w:hint="default"/>
+      </w:rPr>
+    </w:lvl>
+    <w:lvl w:ilvl="5" w:tplc="0C090005" w:tentative="1">
+      <w:start w:val="1"/>
+      <w:numFmt w:val="bullet"/>
+      <w:lvlText w:val=""/>
+      <w:lvlJc w:val="left"/>
+      <w:pPr>
+        <w:ind w:left="4320" w:hanging="360"/>
+      </w:pPr>
+      <w:rPr>
+        <w:rFonts w:ascii="Wingdings" w:hAnsi="Wingdings" w:hint="default"/>
+      </w:rPr>
+    </w:lvl>
+    <w:lvl w:ilvl="6" w:tplc="0C090001" w:tentative="1">
+      <w:start w:val="1"/>
+      <w:numFmt w:val="bullet"/>
+      <w:lvlText w:val=""/>
+      <w:lvlJc w:val="left"/>
+      <w:pPr>
+        <w:ind w:left="5040" w:hanging="360"/>
+      </w:pPr>
+      <w:rPr>
+        <w:rFonts w:ascii="Symbol" w:hAnsi="Symbol" w:hint="default"/>
+      </w:rPr>
+    </w:lvl>
+    <w:lvl w:ilvl="7" w:tplc="0C090003" w:tentative="1">
+      <w:start w:val="1"/>
+      <w:numFmt w:val="bullet"/>
+      <w:lvlText w:val="o"/>
+      <w:lvlJc w:val="left"/>
+      <w:pPr>
+        <w:ind w:left="5760" w:hanging="360"/>
+      </w:pPr>
+      <w:rPr>
+        <w:rFonts w:ascii="Courier New" w:hAnsi="Courier New" w:cs="Courier New" w:hint="default"/>
+      </w:rPr>
+    </w:lvl>
+    <w:lvl w:ilvl="8" w:tplc="0C090005" w:tentative="1">
+      <w:start w:val="1"/>
+      <w:numFmt w:val="bullet"/>
+      <w:lvlText w:val=""/>
+      <w:lvlJc w:val="left"/>
+      <w:pPr>
+        <w:ind w:left="6480" w:hanging="360"/>
+      </w:pPr>
+      <w:rPr>
+        <w:rFonts w:ascii="Wingdings" w:hAnsi="Wingdings" w:hint="default"/>
+      </w:rPr>
+    </w:lvl>
+  </w:abstractNum>
+  <w:abstractNum w:abstractNumId="1">
     <w:nsid w:val="32C866D2"/>
     <w:multiLevelType w:val="hybridMultilevel"/>
     <w:tmpl w:val="8C4E340A"/>
@@ -687,8 +832,100 @@
       </w:rPr>
     </w:lvl>
   </w:abstractNum>
+  <w:abstractNum w:abstractNumId="2">
+    <w:nsid w:val="5AB40452"/>
+    <w:multiLevelType w:val="hybridMultilevel"/>
+    <w:tmpl w:val="BEC07AD4"/>
+    <w:lvl w:ilvl="0" w:tplc="0C09000F">
+      <w:start w:val="1"/>
+      <w:numFmt w:val="decimal"/>
+      <w:lvlText w:val="%1."/>
+      <w:lvlJc w:val="left"/>
+      <w:pPr>
+        <w:ind w:left="720" w:hanging="360"/>
+      </w:pPr>
+    </w:lvl>
+    <w:lvl w:ilvl="1" w:tplc="0C090019" w:tentative="1">
+      <w:start w:val="1"/>
+      <w:numFmt w:val="lowerLetter"/>
+      <w:lvlText w:val="%2."/>
+      <w:lvlJc w:val="left"/>
+      <w:pPr>
+        <w:ind w:left="1440" w:hanging="360"/>
+      </w:pPr>
+    </w:lvl>
+    <w:lvl w:ilvl="2" w:tplc="0C09001B" w:tentative="1">
+      <w:start w:val="1"/>
+      <w:numFmt w:val="lowerRoman"/>
+      <w:lvlText w:val="%3."/>
+      <w:lvlJc w:val="right"/>
+      <w:pPr>
+        <w:ind w:left="2160" w:hanging="180"/>
+      </w:pPr>
+    </w:lvl>
+    <w:lvl w:ilvl="3" w:tplc="0C09000F" w:tentative="1">
+      <w:start w:val="1"/>
+      <w:numFmt w:val="decimal"/>
+      <w:lvlText w:val="%4."/>
+      <w:lvlJc w:val="left"/>
+      <w:pPr>
+        <w:ind w:left="2880" w:hanging="360"/>
+      </w:pPr>
+    </w:lvl>
+    <w:lvl w:ilvl="4" w:tplc="0C090019" w:tentative="1">
+      <w:start w:val="1"/>
+      <w:numFmt w:val="lowerLetter"/>
+      <w:lvlText w:val="%5."/>
+      <w:lvlJc w:val="left"/>
+      <w:pPr>
+        <w:ind w:left="3600" w:hanging="360"/>
+      </w:pPr>
+    </w:lvl>
+    <w:lvl w:ilvl="5" w:tplc="0C09001B" w:tentative="1">
+      <w:start w:val="1"/>
+      <w:numFmt w:val="lowerRoman"/>
+      <w:lvlText w:val="%6."/>
+      <w:lvlJc w:val="right"/>
+      <w:pPr>
+        <w:ind w:left="4320" w:hanging="180"/>
+      </w:pPr>
+    </w:lvl>
+    <w:lvl w:ilvl="6" w:tplc="0C09000F" w:tentative="1">
+      <w:start w:val="1"/>
+      <w:numFmt w:val="decimal"/>
+      <w:lvlText w:val="%7."/>
+      <w:lvlJc w:val="left"/>
+      <w:pPr>
+        <w:ind w:left="5040" w:hanging="360"/>
+      </w:pPr>
+    </w:lvl>
+    <w:lvl w:ilvl="7" w:tplc="0C090019" w:tentative="1">
+      <w:start w:val="1"/>
+      <w:numFmt w:val="lowerLetter"/>
+      <w:lvlText w:val="%8."/>
+      <w:lvlJc w:val="left"/>
+      <w:pPr>
+        <w:ind w:left="5760" w:hanging="360"/>
+      </w:pPr>
+    </w:lvl>
+    <w:lvl w:ilvl="8" w:tplc="0C09001B" w:tentative="1">
+      <w:start w:val="1"/>
+      <w:numFmt w:val="lowerRoman"/>
+      <w:lvlText w:val="%9."/>
+      <w:lvlJc w:val="right"/>
+      <w:pPr>
+        <w:ind w:left="6480" w:hanging="180"/>
+      </w:pPr>
+    </w:lvl>
+  </w:abstractNum>
   <w:num w:numId="1">
+    <w:abstractNumId w:val="1"/>
+  </w:num>
+  <w:num w:numId="2">
     <w:abstractNumId w:val="0"/>
+  </w:num>
+  <w:num w:numId="3">
+    <w:abstractNumId w:val="2"/>
   </w:num>
 </w:numbering>
 </file>

</xml_diff>